<commit_message>
Updated for PIHEngage crowdrise
</commit_message>
<xml_diff>
--- a/Network for Good Sheets for Import.docx
+++ b/Network for Good Sheets for Import.docx
@@ -23,7 +23,6 @@
     </w:p>
     <w:p>
       <w:pPr>
-        <w:spacing w:after="160" w:line="259" w:lineRule="auto"/>
         <w:jc w:val="center"/>
         <w:rPr>
           <w:rFonts w:ascii="Calibri" w:eastAsia="Calibri" w:hAnsi="Calibri" w:cs="Times New Roman"/>
@@ -33,31 +32,38 @@
         <w:rPr>
           <w:rFonts w:ascii="Calibri" w:eastAsia="Calibri" w:hAnsi="Calibri" w:cs="Times New Roman"/>
         </w:rPr>
-        <w:t>Includes NYC Marathon/</w:t>
-      </w:r>
-      <w:proofErr w:type="spellStart"/>
-      <w:r>
-        <w:rPr>
-          <w:rFonts w:ascii="Calibri" w:eastAsia="Calibri" w:hAnsi="Calibri" w:cs="Times New Roman"/>
-        </w:rPr>
-        <w:t>CrowdRise</w:t>
-      </w:r>
-      <w:proofErr w:type="spellEnd"/>
-      <w:r>
-        <w:rPr>
-          <w:rFonts w:ascii="Calibri" w:eastAsia="Calibri" w:hAnsi="Calibri" w:cs="Times New Roman"/>
-        </w:rPr>
-        <w:t xml:space="preserve"> Reports</w:t>
-      </w:r>
-    </w:p>
-    <w:p>
-      <w:pPr>
-        <w:spacing w:after="160" w:line="259" w:lineRule="auto"/>
+        <w:t>Includes CrowdRise Reports</w:t>
+      </w:r>
+      <w:r>
+        <w:rPr>
+          <w:rFonts w:ascii="Calibri" w:eastAsia="Calibri" w:hAnsi="Calibri" w:cs="Times New Roman"/>
+        </w:rPr>
+        <w:t xml:space="preserve"> For:</w:t>
+      </w:r>
+    </w:p>
+    <w:p>
+      <w:pPr>
         <w:jc w:val="center"/>
         <w:rPr>
           <w:rFonts w:ascii="Calibri" w:eastAsia="Calibri" w:hAnsi="Calibri" w:cs="Times New Roman"/>
         </w:rPr>
       </w:pPr>
+      <w:r>
+        <w:rPr>
+          <w:rFonts w:ascii="Calibri" w:eastAsia="Calibri" w:hAnsi="Calibri" w:cs="Times New Roman"/>
+        </w:rPr>
+        <w:t>PIH Engage (Fy17+)</w:t>
+      </w:r>
+    </w:p>
+    <w:p>
+      <w:pPr>
+        <w:jc w:val="center"/>
+        <w:rPr>
+          <w:rFonts w:ascii="Calibri" w:eastAsia="Calibri" w:hAnsi="Calibri" w:cs="Times New Roman"/>
+        </w:rPr>
+      </w:pPr>
+      <w:bookmarkStart w:id="0" w:name="_GoBack"/>
+      <w:bookmarkEnd w:id="0"/>
     </w:p>
     <w:p>
       <w:pPr>
@@ -80,35 +86,7 @@
           <w:sz w:val="22"/>
           <w:szCs w:val="22"/>
         </w:rPr>
-        <w:t>Starting in t</w:t>
-      </w:r>
-      <w:bookmarkStart w:id="0" w:name="_GoBack"/>
-      <w:bookmarkEnd w:id="0"/>
-      <w:r>
-        <w:rPr>
-          <w:rFonts w:ascii="Calibri" w:eastAsia="Calibri" w:hAnsi="Calibri" w:cs="Times New Roman"/>
-          <w:sz w:val="22"/>
-          <w:szCs w:val="22"/>
-        </w:rPr>
-        <w:t xml:space="preserve">he Network for Good workbook (originally titled </w:t>
-      </w:r>
-      <w:proofErr w:type="spellStart"/>
-      <w:r>
-        <w:rPr>
-          <w:rFonts w:ascii="Calibri" w:eastAsia="Calibri" w:hAnsi="Calibri" w:cs="Times New Roman"/>
-          <w:sz w:val="22"/>
-          <w:szCs w:val="22"/>
-        </w:rPr>
-        <w:t>DownloadReport</w:t>
-      </w:r>
-      <w:proofErr w:type="spellEnd"/>
-      <w:r>
-        <w:rPr>
-          <w:rFonts w:ascii="Calibri" w:eastAsia="Calibri" w:hAnsi="Calibri" w:cs="Times New Roman"/>
-          <w:sz w:val="22"/>
-          <w:szCs w:val="22"/>
-        </w:rPr>
-        <w:t>):</w:t>
+        <w:t>Download Donation Reports</w:t>
       </w:r>
     </w:p>
     <w:p>
@@ -131,7 +109,185 @@
           <w:sz w:val="22"/>
           <w:szCs w:val="22"/>
         </w:rPr>
-        <w:t>Delete blank rows</w:t>
+        <w:t>Network for Good</w:t>
+      </w:r>
+    </w:p>
+    <w:p>
+      <w:pPr>
+        <w:numPr>
+          <w:ilvl w:val="1"/>
+          <w:numId w:val="1"/>
+        </w:numPr>
+        <w:spacing w:after="160" w:line="259" w:lineRule="auto"/>
+        <w:contextualSpacing/>
+        <w:rPr>
+          <w:rFonts w:ascii="Calibri" w:eastAsia="Calibri" w:hAnsi="Calibri" w:cs="Times New Roman"/>
+          <w:sz w:val="22"/>
+          <w:szCs w:val="22"/>
+        </w:rPr>
+      </w:pPr>
+      <w:r>
+        <w:rPr>
+          <w:rFonts w:ascii="Calibri" w:eastAsia="Calibri" w:hAnsi="Calibri" w:cs="Times New Roman"/>
+          <w:sz w:val="22"/>
+          <w:szCs w:val="22"/>
+        </w:rPr>
+        <w:t xml:space="preserve">Log in to </w:t>
+      </w:r>
+      <w:hyperlink r:id="rId11" w:history="1">
+        <w:r>
+          <w:rPr>
+            <w:rStyle w:val="Hyperlink"/>
+            <w:rFonts w:ascii="Calibri" w:eastAsia="Calibri" w:hAnsi="Calibri" w:cs="Times New Roman"/>
+            <w:sz w:val="22"/>
+            <w:szCs w:val="22"/>
+          </w:rPr>
+          <w:t>https://www.networkforgood.org/npo/MyAccount/Login.aspx</w:t>
+        </w:r>
+      </w:hyperlink>
+    </w:p>
+    <w:p>
+      <w:pPr>
+        <w:numPr>
+          <w:ilvl w:val="1"/>
+          <w:numId w:val="1"/>
+        </w:numPr>
+        <w:spacing w:after="160" w:line="259" w:lineRule="auto"/>
+        <w:contextualSpacing/>
+        <w:rPr>
+          <w:rFonts w:ascii="Calibri" w:eastAsia="Calibri" w:hAnsi="Calibri" w:cs="Times New Roman"/>
+          <w:sz w:val="22"/>
+          <w:szCs w:val="22"/>
+        </w:rPr>
+      </w:pPr>
+      <w:r>
+        <w:rPr>
+          <w:rFonts w:ascii="Calibri" w:eastAsia="Calibri" w:hAnsi="Calibri" w:cs="Times New Roman"/>
+          <w:sz w:val="22"/>
+          <w:szCs w:val="22"/>
+        </w:rPr>
+        <w:t xml:space="preserve">Under the Reports header, click </w:t>
+      </w:r>
+      <w:r>
+        <w:rPr>
+          <w:rFonts w:ascii="Calibri" w:eastAsia="Calibri" w:hAnsi="Calibri" w:cs="Times New Roman"/>
+          <w:b/>
+          <w:sz w:val="22"/>
+          <w:szCs w:val="22"/>
+        </w:rPr>
+        <w:t>Donation Tracking</w:t>
+      </w:r>
+    </w:p>
+    <w:p>
+      <w:pPr>
+        <w:numPr>
+          <w:ilvl w:val="1"/>
+          <w:numId w:val="1"/>
+        </w:numPr>
+        <w:spacing w:after="160" w:line="259" w:lineRule="auto"/>
+        <w:contextualSpacing/>
+        <w:rPr>
+          <w:rFonts w:ascii="Calibri" w:eastAsia="Calibri" w:hAnsi="Calibri" w:cs="Times New Roman"/>
+          <w:sz w:val="22"/>
+          <w:szCs w:val="22"/>
+        </w:rPr>
+      </w:pPr>
+      <w:r>
+        <w:rPr>
+          <w:rFonts w:ascii="Calibri" w:eastAsia="Calibri" w:hAnsi="Calibri" w:cs="Times New Roman"/>
+          <w:sz w:val="22"/>
+          <w:szCs w:val="22"/>
+        </w:rPr>
+        <w:t xml:space="preserve">Select start and end dates for the </w:t>
+      </w:r>
+      <w:r>
+        <w:rPr>
+          <w:rFonts w:ascii="Calibri" w:eastAsia="Calibri" w:hAnsi="Calibri" w:cs="Times New Roman"/>
+          <w:i/>
+          <w:sz w:val="22"/>
+          <w:szCs w:val="22"/>
+        </w:rPr>
+        <w:t>month prior</w:t>
+      </w:r>
+      <w:r>
+        <w:rPr>
+          <w:rFonts w:ascii="Calibri" w:eastAsia="Calibri" w:hAnsi="Calibri" w:cs="Times New Roman"/>
+          <w:sz w:val="22"/>
+          <w:szCs w:val="22"/>
+        </w:rPr>
+        <w:t xml:space="preserve"> to the check date and click </w:t>
+      </w:r>
+      <w:r>
+        <w:rPr>
+          <w:rFonts w:ascii="Calibri" w:eastAsia="Calibri" w:hAnsi="Calibri" w:cs="Times New Roman"/>
+          <w:b/>
+          <w:sz w:val="22"/>
+          <w:szCs w:val="22"/>
+        </w:rPr>
+        <w:t>Enter</w:t>
+      </w:r>
+    </w:p>
+    <w:p>
+      <w:pPr>
+        <w:numPr>
+          <w:ilvl w:val="1"/>
+          <w:numId w:val="1"/>
+        </w:numPr>
+        <w:spacing w:after="160" w:line="259" w:lineRule="auto"/>
+        <w:contextualSpacing/>
+        <w:rPr>
+          <w:rFonts w:ascii="Calibri" w:eastAsia="Calibri" w:hAnsi="Calibri" w:cs="Times New Roman"/>
+          <w:sz w:val="22"/>
+          <w:szCs w:val="22"/>
+        </w:rPr>
+      </w:pPr>
+      <w:r>
+        <w:rPr>
+          <w:rFonts w:ascii="Calibri" w:eastAsia="Calibri" w:hAnsi="Calibri" w:cs="Times New Roman"/>
+          <w:sz w:val="22"/>
+          <w:szCs w:val="22"/>
+        </w:rPr>
+        <w:t xml:space="preserve">Near the upper left, click </w:t>
+      </w:r>
+      <w:r>
+        <w:rPr>
+          <w:rFonts w:ascii="Calibri" w:eastAsia="Calibri" w:hAnsi="Calibri" w:cs="Times New Roman"/>
+          <w:b/>
+          <w:sz w:val="22"/>
+          <w:szCs w:val="22"/>
+        </w:rPr>
+        <w:t>Export</w:t>
+      </w:r>
+      <w:r>
+        <w:rPr>
+          <w:rFonts w:ascii="Calibri" w:eastAsia="Calibri" w:hAnsi="Calibri" w:cs="Times New Roman"/>
+          <w:sz w:val="22"/>
+          <w:szCs w:val="22"/>
+        </w:rPr>
+        <w:t xml:space="preserve"> hyperlink. </w:t>
+      </w:r>
+    </w:p>
+    <w:p>
+      <w:pPr>
+        <w:numPr>
+          <w:ilvl w:val="1"/>
+          <w:numId w:val="1"/>
+        </w:numPr>
+        <w:spacing w:after="160" w:line="259" w:lineRule="auto"/>
+        <w:contextualSpacing/>
+        <w:rPr>
+          <w:rFonts w:ascii="Calibri" w:eastAsia="Calibri" w:hAnsi="Calibri" w:cs="Times New Roman"/>
+          <w:sz w:val="22"/>
+          <w:szCs w:val="22"/>
+        </w:rPr>
+      </w:pPr>
+      <w:r>
+        <w:rPr>
+          <w:rFonts w:ascii="Calibri" w:eastAsia="Calibri" w:hAnsi="Calibri" w:cs="Times New Roman"/>
+          <w:sz w:val="22"/>
+          <w:szCs w:val="22"/>
+        </w:rPr>
+        <w:t>This will download a DownloadReport.csv. Rename this to NFG_Donations_&lt;month and year&gt;.csv</w:t>
       </w:r>
     </w:p>
     <w:p>
@@ -154,25 +310,229 @@
           <w:sz w:val="22"/>
           <w:szCs w:val="22"/>
         </w:rPr>
-        <w:t xml:space="preserve">Sort by Source Website, and scroll to the </w:t>
-      </w:r>
-      <w:proofErr w:type="spellStart"/>
-      <w:r>
-        <w:rPr>
-          <w:rFonts w:ascii="Calibri" w:eastAsia="Calibri" w:hAnsi="Calibri" w:cs="Times New Roman"/>
-          <w:sz w:val="22"/>
-          <w:szCs w:val="22"/>
-        </w:rPr>
         <w:t>CrowdRise</w:t>
       </w:r>
-      <w:proofErr w:type="spellEnd"/>
-      <w:r>
-        <w:rPr>
-          <w:rFonts w:ascii="Calibri" w:eastAsia="Calibri" w:hAnsi="Calibri" w:cs="Times New Roman"/>
-          <w:sz w:val="22"/>
-          <w:szCs w:val="22"/>
-        </w:rPr>
-        <w:t xml:space="preserve"> donations.</w:t>
+    </w:p>
+    <w:p>
+      <w:pPr>
+        <w:numPr>
+          <w:ilvl w:val="1"/>
+          <w:numId w:val="1"/>
+        </w:numPr>
+        <w:spacing w:after="160" w:line="259" w:lineRule="auto"/>
+        <w:contextualSpacing/>
+        <w:rPr>
+          <w:rFonts w:ascii="Calibri" w:eastAsia="Calibri" w:hAnsi="Calibri" w:cs="Times New Roman"/>
+          <w:sz w:val="22"/>
+          <w:szCs w:val="22"/>
+        </w:rPr>
+      </w:pPr>
+      <w:r>
+        <w:rPr>
+          <w:rFonts w:ascii="Calibri" w:eastAsia="Calibri" w:hAnsi="Calibri" w:cs="Times New Roman"/>
+          <w:sz w:val="22"/>
+          <w:szCs w:val="22"/>
+        </w:rPr>
+        <w:t xml:space="preserve">Log in to </w:t>
+      </w:r>
+      <w:hyperlink r:id="rId12" w:history="1">
+        <w:r>
+          <w:rPr>
+            <w:rStyle w:val="Hyperlink"/>
+            <w:rFonts w:ascii="Calibri" w:eastAsia="Calibri" w:hAnsi="Calibri" w:cs="Times New Roman"/>
+            <w:sz w:val="22"/>
+            <w:szCs w:val="22"/>
+          </w:rPr>
+          <w:t>https://www.crowdrise.com/</w:t>
+        </w:r>
+      </w:hyperlink>
+    </w:p>
+    <w:p>
+      <w:pPr>
+        <w:numPr>
+          <w:ilvl w:val="1"/>
+          <w:numId w:val="1"/>
+        </w:numPr>
+        <w:spacing w:after="160" w:line="259" w:lineRule="auto"/>
+        <w:contextualSpacing/>
+        <w:rPr>
+          <w:rFonts w:ascii="Calibri" w:eastAsia="Calibri" w:hAnsi="Calibri" w:cs="Times New Roman"/>
+          <w:sz w:val="22"/>
+          <w:szCs w:val="22"/>
+        </w:rPr>
+      </w:pPr>
+      <w:r>
+        <w:rPr>
+          <w:rFonts w:ascii="Calibri" w:eastAsia="Calibri" w:hAnsi="Calibri" w:cs="Times New Roman"/>
+          <w:sz w:val="22"/>
+          <w:szCs w:val="22"/>
+        </w:rPr>
+        <w:t xml:space="preserve">In upper left, click icon dropdown menu, select </w:t>
+      </w:r>
+      <w:r>
+        <w:rPr>
+          <w:rFonts w:ascii="Calibri" w:eastAsia="Calibri" w:hAnsi="Calibri" w:cs="Times New Roman"/>
+          <w:b/>
+          <w:sz w:val="22"/>
+          <w:szCs w:val="22"/>
+        </w:rPr>
+        <w:t>Report Center</w:t>
+      </w:r>
+    </w:p>
+    <w:p>
+      <w:pPr>
+        <w:numPr>
+          <w:ilvl w:val="1"/>
+          <w:numId w:val="1"/>
+        </w:numPr>
+        <w:spacing w:after="160" w:line="259" w:lineRule="auto"/>
+        <w:contextualSpacing/>
+        <w:rPr>
+          <w:rFonts w:ascii="Calibri" w:eastAsia="Calibri" w:hAnsi="Calibri" w:cs="Times New Roman"/>
+          <w:sz w:val="22"/>
+          <w:szCs w:val="22"/>
+        </w:rPr>
+      </w:pPr>
+      <w:r>
+        <w:rPr>
+          <w:rFonts w:ascii="Calibri" w:eastAsia="Calibri" w:hAnsi="Calibri" w:cs="Times New Roman"/>
+          <w:sz w:val="22"/>
+          <w:szCs w:val="22"/>
+        </w:rPr>
+        <w:t xml:space="preserve">Select a Report Type: Donation Report, </w:t>
+      </w:r>
+      <w:r>
+        <w:rPr>
+          <w:rFonts w:ascii="Calibri" w:eastAsia="Calibri" w:hAnsi="Calibri" w:cs="Times New Roman"/>
+          <w:sz w:val="22"/>
+          <w:szCs w:val="22"/>
+        </w:rPr>
+        <w:t>Date Range: Custom (match dates to</w:t>
+      </w:r>
+      <w:r>
+        <w:rPr>
+          <w:rFonts w:ascii="Calibri" w:eastAsia="Calibri" w:hAnsi="Calibri" w:cs="Times New Roman"/>
+          <w:sz w:val="22"/>
+          <w:szCs w:val="22"/>
+        </w:rPr>
+        <w:t xml:space="preserve"> NFG report)</w:t>
+      </w:r>
+    </w:p>
+    <w:p>
+      <w:pPr>
+        <w:numPr>
+          <w:ilvl w:val="1"/>
+          <w:numId w:val="1"/>
+        </w:numPr>
+        <w:spacing w:after="160" w:line="259" w:lineRule="auto"/>
+        <w:contextualSpacing/>
+        <w:rPr>
+          <w:rFonts w:ascii="Calibri" w:eastAsia="Calibri" w:hAnsi="Calibri" w:cs="Times New Roman"/>
+          <w:sz w:val="22"/>
+          <w:szCs w:val="22"/>
+        </w:rPr>
+      </w:pPr>
+      <w:r>
+        <w:rPr>
+          <w:rFonts w:ascii="Calibri" w:eastAsia="Calibri" w:hAnsi="Calibri" w:cs="Times New Roman"/>
+          <w:b/>
+          <w:sz w:val="22"/>
+          <w:szCs w:val="22"/>
+        </w:rPr>
+        <w:t>RUN</w:t>
+      </w:r>
+      <w:r>
+        <w:rPr>
+          <w:rFonts w:ascii="Calibri" w:eastAsia="Calibri" w:hAnsi="Calibri" w:cs="Times New Roman"/>
+          <w:sz w:val="22"/>
+          <w:szCs w:val="22"/>
+        </w:rPr>
+        <w:t xml:space="preserve"> </w:t>
+      </w:r>
+      <w:r>
+        <w:rPr>
+          <w:rFonts w:ascii="Calibri" w:eastAsia="Calibri" w:hAnsi="Calibri" w:cs="Times New Roman"/>
+          <w:b/>
+          <w:sz w:val="22"/>
+          <w:szCs w:val="22"/>
+        </w:rPr>
+        <w:t>REPORT</w:t>
+      </w:r>
+    </w:p>
+    <w:p>
+      <w:pPr>
+        <w:numPr>
+          <w:ilvl w:val="1"/>
+          <w:numId w:val="1"/>
+        </w:numPr>
+        <w:spacing w:after="160" w:line="259" w:lineRule="auto"/>
+        <w:contextualSpacing/>
+        <w:rPr>
+          <w:rFonts w:ascii="Calibri" w:eastAsia="Calibri" w:hAnsi="Calibri" w:cs="Times New Roman"/>
+          <w:sz w:val="22"/>
+          <w:szCs w:val="22"/>
+        </w:rPr>
+      </w:pPr>
+      <w:r>
+        <w:rPr>
+          <w:rFonts w:ascii="Calibri" w:eastAsia="Calibri" w:hAnsi="Calibri" w:cs="Times New Roman"/>
+          <w:sz w:val="22"/>
+          <w:szCs w:val="22"/>
+        </w:rPr>
+        <w:t xml:space="preserve">After page refreshes, click </w:t>
+      </w:r>
+      <w:r>
+        <w:rPr>
+          <w:rFonts w:ascii="Calibri" w:eastAsia="Calibri" w:hAnsi="Calibri" w:cs="Times New Roman"/>
+          <w:b/>
+          <w:sz w:val="22"/>
+          <w:szCs w:val="22"/>
+        </w:rPr>
+        <w:t>EXPORT REPORT</w:t>
+      </w:r>
+      <w:r>
+        <w:rPr>
+          <w:rFonts w:ascii="Calibri" w:eastAsia="Calibri" w:hAnsi="Calibri" w:cs="Times New Roman"/>
+          <w:sz w:val="22"/>
+          <w:szCs w:val="22"/>
+        </w:rPr>
+        <w:tab/>
+      </w:r>
+    </w:p>
+    <w:p>
+      <w:pPr>
+        <w:spacing w:after="160" w:line="259" w:lineRule="auto"/>
+        <w:ind w:left="1800"/>
+        <w:contextualSpacing/>
+        <w:rPr>
+          <w:rFonts w:ascii="Calibri" w:eastAsia="Calibri" w:hAnsi="Calibri" w:cs="Times New Roman"/>
+          <w:sz w:val="22"/>
+          <w:szCs w:val="22"/>
+        </w:rPr>
+      </w:pPr>
+    </w:p>
+    <w:p>
+      <w:pPr>
+        <w:numPr>
+          <w:ilvl w:val="0"/>
+          <w:numId w:val="3"/>
+        </w:numPr>
+        <w:spacing w:after="160" w:line="259" w:lineRule="auto"/>
+        <w:ind w:left="720" w:hanging="360"/>
+        <w:contextualSpacing/>
+        <w:rPr>
+          <w:rFonts w:ascii="Calibri" w:eastAsia="Calibri" w:hAnsi="Calibri" w:cs="Times New Roman"/>
+          <w:sz w:val="22"/>
+          <w:szCs w:val="22"/>
+        </w:rPr>
+      </w:pPr>
+      <w:r>
+        <w:rPr>
+          <w:rFonts w:ascii="Calibri" w:eastAsia="Calibri" w:hAnsi="Calibri" w:cs="Times New Roman"/>
+          <w:sz w:val="22"/>
+          <w:szCs w:val="22"/>
+        </w:rPr>
+        <w:t>Starting in the Network for Good workbook (originally titled DownloadReport):</w:t>
       </w:r>
     </w:p>
     <w:p>
@@ -195,7 +555,85 @@
           <w:sz w:val="22"/>
           <w:szCs w:val="22"/>
         </w:rPr>
-        <w:t>Pull out all of the NYC Marathon gifts, and put them in a separate (Marathon) worksheet in this workbook.</w:t>
+        <w:t>Delete blank rows</w:t>
+      </w:r>
+    </w:p>
+    <w:p>
+      <w:pPr>
+        <w:numPr>
+          <w:ilvl w:val="0"/>
+          <w:numId w:val="1"/>
+        </w:numPr>
+        <w:spacing w:after="160" w:line="259" w:lineRule="auto"/>
+        <w:contextualSpacing/>
+        <w:rPr>
+          <w:rFonts w:ascii="Calibri" w:eastAsia="Calibri" w:hAnsi="Calibri" w:cs="Times New Roman"/>
+          <w:sz w:val="22"/>
+          <w:szCs w:val="22"/>
+        </w:rPr>
+      </w:pPr>
+      <w:r>
+        <w:rPr>
+          <w:rFonts w:ascii="Calibri" w:eastAsia="Calibri" w:hAnsi="Calibri" w:cs="Times New Roman"/>
+          <w:sz w:val="22"/>
+          <w:szCs w:val="22"/>
+        </w:rPr>
+        <w:t>Sort by Source Website, and scroll to the CrowdRise donations.</w:t>
+      </w:r>
+    </w:p>
+    <w:p>
+      <w:pPr>
+        <w:numPr>
+          <w:ilvl w:val="0"/>
+          <w:numId w:val="1"/>
+        </w:numPr>
+        <w:spacing w:after="160" w:line="259" w:lineRule="auto"/>
+        <w:contextualSpacing/>
+        <w:rPr>
+          <w:rFonts w:ascii="Calibri" w:eastAsia="Calibri" w:hAnsi="Calibri" w:cs="Times New Roman"/>
+          <w:sz w:val="22"/>
+          <w:szCs w:val="22"/>
+        </w:rPr>
+      </w:pPr>
+      <w:r>
+        <w:rPr>
+          <w:rFonts w:ascii="Calibri" w:eastAsia="Calibri" w:hAnsi="Calibri" w:cs="Times New Roman"/>
+          <w:sz w:val="22"/>
+          <w:szCs w:val="22"/>
+        </w:rPr>
+        <w:t xml:space="preserve">Pull out all of the </w:t>
+      </w:r>
+      <w:r>
+        <w:rPr>
+          <w:rFonts w:ascii="Calibri" w:eastAsia="Calibri" w:hAnsi="Calibri" w:cs="Times New Roman"/>
+          <w:sz w:val="22"/>
+          <w:szCs w:val="22"/>
+        </w:rPr>
+        <w:t>CrowdRise</w:t>
+      </w:r>
+      <w:r>
+        <w:rPr>
+          <w:rFonts w:ascii="Calibri" w:eastAsia="Calibri" w:hAnsi="Calibri" w:cs="Times New Roman"/>
+          <w:sz w:val="22"/>
+          <w:szCs w:val="22"/>
+        </w:rPr>
+        <w:t xml:space="preserve"> gifts, and put them in a separate (</w:t>
+      </w:r>
+      <w:r>
+        <w:rPr>
+          <w:rFonts w:ascii="Calibri" w:eastAsia="Calibri" w:hAnsi="Calibri" w:cs="Times New Roman"/>
+          <w:sz w:val="22"/>
+          <w:szCs w:val="22"/>
+        </w:rPr>
+        <w:t>CrowdRise</w:t>
+      </w:r>
+      <w:r>
+        <w:rPr>
+          <w:rFonts w:ascii="Calibri" w:eastAsia="Calibri" w:hAnsi="Calibri" w:cs="Times New Roman"/>
+          <w:sz w:val="22"/>
+          <w:szCs w:val="22"/>
+        </w:rPr>
+        <w:t>) worksheet in this workbook.</w:t>
       </w:r>
     </w:p>
     <w:p>
@@ -218,7 +656,23 @@
           <w:sz w:val="22"/>
           <w:szCs w:val="22"/>
         </w:rPr>
-        <w:t>In Marathon worksheet, subtract NPO Fees column from Donation Amount column (ignoring Donor Fees column). Find sum of this new amount (Net Donation).</w:t>
+        <w:t xml:space="preserve">In </w:t>
+      </w:r>
+      <w:r>
+        <w:rPr>
+          <w:rFonts w:ascii="Calibri" w:eastAsia="Calibri" w:hAnsi="Calibri" w:cs="Times New Roman"/>
+          <w:sz w:val="22"/>
+          <w:szCs w:val="22"/>
+        </w:rPr>
+        <w:t>CrowdRise</w:t>
+      </w:r>
+      <w:r>
+        <w:rPr>
+          <w:rFonts w:ascii="Calibri" w:eastAsia="Calibri" w:hAnsi="Calibri" w:cs="Times New Roman"/>
+          <w:sz w:val="22"/>
+          <w:szCs w:val="22"/>
+        </w:rPr>
+        <w:t xml:space="preserve"> worksheet, subtract NPO Fees column from Donation Amount column (ignoring Donor Fees column). Find sum of this new amount (Net Donation).</w:t>
       </w:r>
     </w:p>
     <w:p>
@@ -241,7 +695,15 @@
           <w:sz w:val="22"/>
           <w:szCs w:val="22"/>
         </w:rPr>
-        <w:t>Replace the dates in the donation date column with the process date (this will be the gift date).</w:t>
+        <w:t>Back in the primary worksheet, r</w:t>
+      </w:r>
+      <w:r>
+        <w:rPr>
+          <w:rFonts w:ascii="Calibri" w:eastAsia="Calibri" w:hAnsi="Calibri" w:cs="Times New Roman"/>
+          <w:sz w:val="22"/>
+          <w:szCs w:val="22"/>
+        </w:rPr>
+        <w:t>eplace the dates in the donation date column with the process date (this will be the gift date).</w:t>
       </w:r>
     </w:p>
     <w:p>
@@ -264,7 +726,54 @@
           <w:sz w:val="22"/>
           <w:szCs w:val="22"/>
         </w:rPr>
-        <w:t>This sheet is now ready for IOM.</w:t>
+        <w:t>Remember to delete summation rows at bottom before importing.</w:t>
+      </w:r>
+    </w:p>
+    <w:p>
+      <w:pPr>
+        <w:numPr>
+          <w:ilvl w:val="0"/>
+          <w:numId w:val="1"/>
+        </w:numPr>
+        <w:spacing w:after="160" w:line="259" w:lineRule="auto"/>
+        <w:contextualSpacing/>
+        <w:rPr>
+          <w:rFonts w:ascii="Calibri" w:eastAsia="Calibri" w:hAnsi="Calibri" w:cs="Times New Roman"/>
+          <w:sz w:val="22"/>
+          <w:szCs w:val="22"/>
+        </w:rPr>
+      </w:pPr>
+      <w:r>
+        <w:rPr>
+          <w:rFonts w:ascii="Calibri" w:eastAsia="Calibri" w:hAnsi="Calibri" w:cs="Times New Roman"/>
+          <w:sz w:val="22"/>
+          <w:szCs w:val="22"/>
+        </w:rPr>
+        <w:t>This sheet is now ready for IOM</w:t>
+      </w:r>
+      <w:r>
+        <w:rPr>
+          <w:rFonts w:ascii="Calibri" w:eastAsia="Calibri" w:hAnsi="Calibri" w:cs="Times New Roman"/>
+          <w:sz w:val="22"/>
+          <w:szCs w:val="22"/>
+        </w:rPr>
+        <w:t xml:space="preserve"> (</w:t>
+      </w:r>
+      <w:r>
+        <w:rPr>
+          <w:rFonts w:ascii="Calibri" w:eastAsia="Calibri" w:hAnsi="Calibri" w:cs="Times New Roman"/>
+          <w:sz w:val="22"/>
+          <w:szCs w:val="22"/>
+        </w:rPr>
+        <w:t>Network for Good)</w:t>
+      </w:r>
+      <w:r>
+        <w:rPr>
+          <w:rFonts w:ascii="Calibri" w:eastAsia="Calibri" w:hAnsi="Calibri" w:cs="Times New Roman"/>
+          <w:sz w:val="22"/>
+          <w:szCs w:val="22"/>
+        </w:rPr>
+        <w:t>.</w:t>
       </w:r>
     </w:p>
     <w:p>
@@ -300,25 +809,15 @@
           <w:sz w:val="22"/>
           <w:szCs w:val="22"/>
         </w:rPr>
-        <w:t xml:space="preserve">In the </w:t>
-      </w:r>
-      <w:proofErr w:type="spellStart"/>
-      <w:r>
-        <w:rPr>
-          <w:rFonts w:ascii="Calibri" w:eastAsia="Calibri" w:hAnsi="Calibri" w:cs="Times New Roman"/>
-          <w:sz w:val="22"/>
-          <w:szCs w:val="22"/>
-        </w:rPr>
-        <w:t>CrowdRise</w:t>
-      </w:r>
-      <w:proofErr w:type="spellEnd"/>
-      <w:r>
-        <w:rPr>
-          <w:rFonts w:ascii="Calibri" w:eastAsia="Calibri" w:hAnsi="Calibri" w:cs="Times New Roman"/>
-          <w:sz w:val="22"/>
-          <w:szCs w:val="22"/>
-        </w:rPr>
-        <w:t xml:space="preserve"> workbook:</w:t>
+        <w:t>Open</w:t>
+      </w:r>
+      <w:r>
+        <w:rPr>
+          <w:rFonts w:ascii="Calibri" w:eastAsia="Calibri" w:hAnsi="Calibri" w:cs="Times New Roman"/>
+          <w:sz w:val="22"/>
+          <w:szCs w:val="22"/>
+        </w:rPr>
+        <w:t xml:space="preserve"> the CrowdRise workbook:</w:t>
       </w:r>
     </w:p>
     <w:p>
@@ -341,18 +840,16 @@
           <w:sz w:val="22"/>
           <w:szCs w:val="22"/>
         </w:rPr>
-        <w:t xml:space="preserve">Find column Payment Processor. Delete all marked Not Donated Through </w:t>
-      </w:r>
-      <w:proofErr w:type="spellStart"/>
-      <w:r>
-        <w:rPr>
-          <w:rFonts w:ascii="Calibri" w:eastAsia="Calibri" w:hAnsi="Calibri" w:cs="Times New Roman"/>
-          <w:sz w:val="22"/>
-          <w:szCs w:val="22"/>
-        </w:rPr>
-        <w:t>CrowdRise</w:t>
-      </w:r>
-      <w:proofErr w:type="spellEnd"/>
+        <w:t>Sort by</w:t>
+      </w:r>
+      <w:r>
+        <w:rPr>
+          <w:rFonts w:ascii="Calibri" w:eastAsia="Calibri" w:hAnsi="Calibri" w:cs="Times New Roman"/>
+          <w:sz w:val="22"/>
+          <w:szCs w:val="22"/>
+        </w:rPr>
+        <w:t xml:space="preserve"> column Payment Processor. Delete all marked Not Donated Through CrowdRise</w:t>
+      </w:r>
     </w:p>
     <w:p>
       <w:pPr>
@@ -374,7 +871,23 @@
           <w:sz w:val="22"/>
           <w:szCs w:val="22"/>
         </w:rPr>
-        <w:t>Find sum of Net Donation column. Should be equal to calculated net donation total in Marathon worksheet in NFG work book (I.2.a.)</w:t>
+        <w:t xml:space="preserve">Find sum of Net Donation column. Should be equal to calculated net donation total in </w:t>
+      </w:r>
+      <w:r>
+        <w:rPr>
+          <w:rFonts w:ascii="Calibri" w:eastAsia="Calibri" w:hAnsi="Calibri" w:cs="Times New Roman"/>
+          <w:sz w:val="22"/>
+          <w:szCs w:val="22"/>
+        </w:rPr>
+        <w:t>CrowdRise</w:t>
+      </w:r>
+      <w:r>
+        <w:rPr>
+          <w:rFonts w:ascii="Calibri" w:eastAsia="Calibri" w:hAnsi="Calibri" w:cs="Times New Roman"/>
+          <w:sz w:val="22"/>
+          <w:szCs w:val="22"/>
+        </w:rPr>
+        <w:t xml:space="preserve"> worksheet in NFG work book (I.2.a.)</w:t>
       </w:r>
     </w:p>
     <w:p>
@@ -443,95 +956,53 @@
           <w:sz w:val="22"/>
           <w:szCs w:val="22"/>
         </w:rPr>
-        <w:t>Now ready for IOM.</w:t>
-      </w:r>
-    </w:p>
-    <w:p>
-      <w:pPr>
-        <w:spacing w:after="160" w:line="259" w:lineRule="auto"/>
-        <w:rPr>
-          <w:rFonts w:ascii="Calibri" w:eastAsia="Calibri" w:hAnsi="Calibri" w:cs="Times New Roman"/>
-          <w:sz w:val="22"/>
-          <w:szCs w:val="22"/>
-        </w:rPr>
-      </w:pPr>
+        <w:t>Remember to delete summation rows at bottom before importing.</w:t>
+      </w:r>
     </w:p>
     <w:p>
       <w:pPr>
         <w:numPr>
           <w:ilvl w:val="0"/>
-          <w:numId w:val="3"/>
-        </w:numPr>
-        <w:spacing w:after="160" w:line="259" w:lineRule="auto"/>
-        <w:ind w:left="720" w:hanging="360"/>
-        <w:contextualSpacing/>
-        <w:rPr>
-          <w:rFonts w:ascii="Calibri" w:eastAsia="Calibri" w:hAnsi="Calibri" w:cs="Times New Roman"/>
-          <w:sz w:val="22"/>
-          <w:szCs w:val="22"/>
-        </w:rPr>
-      </w:pPr>
-      <w:r>
-        <w:rPr>
-          <w:rFonts w:ascii="Calibri" w:eastAsia="Calibri" w:hAnsi="Calibri" w:cs="Times New Roman"/>
-          <w:sz w:val="22"/>
-          <w:szCs w:val="22"/>
-        </w:rPr>
-        <w:t>Import</w:t>
-      </w:r>
-    </w:p>
-    <w:p>
-      <w:pPr>
-        <w:numPr>
-          <w:ilvl w:val="0"/>
-          <w:numId w:val="4"/>
-        </w:numPr>
-        <w:spacing w:after="160" w:line="259" w:lineRule="auto"/>
-        <w:contextualSpacing/>
-        <w:rPr>
-          <w:rFonts w:ascii="Calibri" w:eastAsia="Calibri" w:hAnsi="Calibri" w:cs="Times New Roman"/>
-          <w:sz w:val="22"/>
-          <w:szCs w:val="22"/>
-        </w:rPr>
-      </w:pPr>
-      <w:r>
-        <w:rPr>
-          <w:rFonts w:ascii="Calibri" w:eastAsia="Calibri" w:hAnsi="Calibri" w:cs="Times New Roman"/>
-          <w:sz w:val="22"/>
-          <w:szCs w:val="22"/>
-        </w:rPr>
-        <w:t>Format zip codes correctly so as not to lose leading zeroes.</w:t>
-      </w:r>
-    </w:p>
-    <w:p>
-      <w:pPr>
-        <w:numPr>
-          <w:ilvl w:val="0"/>
-          <w:numId w:val="4"/>
-        </w:numPr>
-        <w:spacing w:after="160" w:line="259" w:lineRule="auto"/>
-        <w:contextualSpacing/>
-        <w:rPr>
-          <w:rFonts w:ascii="Calibri" w:eastAsia="Calibri" w:hAnsi="Calibri" w:cs="Times New Roman"/>
-          <w:sz w:val="22"/>
-          <w:szCs w:val="22"/>
-        </w:rPr>
-      </w:pPr>
-      <w:r>
-        <w:rPr>
-          <w:rFonts w:ascii="Calibri" w:eastAsia="Calibri" w:hAnsi="Calibri" w:cs="Times New Roman"/>
-          <w:sz w:val="22"/>
-          <w:szCs w:val="22"/>
-        </w:rPr>
-        <w:t>Remember to delete summation rows at bottom before importing.</w:t>
-      </w:r>
-    </w:p>
-    <w:p/>
+          <w:numId w:val="2"/>
+        </w:numPr>
+        <w:spacing w:after="160" w:line="259" w:lineRule="auto"/>
+        <w:contextualSpacing/>
+        <w:rPr>
+          <w:rFonts w:ascii="Calibri" w:eastAsia="Calibri" w:hAnsi="Calibri" w:cs="Times New Roman"/>
+          <w:sz w:val="22"/>
+          <w:szCs w:val="22"/>
+        </w:rPr>
+      </w:pPr>
+      <w:r>
+        <w:rPr>
+          <w:rFonts w:ascii="Calibri" w:eastAsia="Calibri" w:hAnsi="Calibri" w:cs="Times New Roman"/>
+          <w:sz w:val="22"/>
+          <w:szCs w:val="22"/>
+        </w:rPr>
+        <w:t>Now ready for IOM</w:t>
+      </w:r>
+      <w:r>
+        <w:rPr>
+          <w:rFonts w:ascii="Calibri" w:eastAsia="Calibri" w:hAnsi="Calibri" w:cs="Times New Roman"/>
+          <w:sz w:val="22"/>
+          <w:szCs w:val="22"/>
+        </w:rPr>
+        <w:t xml:space="preserve"> (CrowdRise: PIH Engage)</w:t>
+      </w:r>
+      <w:r>
+        <w:rPr>
+          <w:rFonts w:ascii="Calibri" w:eastAsia="Calibri" w:hAnsi="Calibri" w:cs="Times New Roman"/>
+          <w:sz w:val="22"/>
+          <w:szCs w:val="22"/>
+        </w:rPr>
+        <w:t>.</w:t>
+      </w:r>
+    </w:p>
     <w:sectPr>
-      <w:headerReference w:type="even" r:id="rId11"/>
-      <w:headerReference w:type="default" r:id="rId12"/>
-      <w:footerReference w:type="even" r:id="rId13"/>
-      <w:footerReference w:type="default" r:id="rId14"/>
+      <w:headerReference w:type="even" r:id="rId13"/>
+      <w:headerReference w:type="default" r:id="rId14"/>
+      <w:footerReference w:type="even" r:id="rId15"/>
+      <w:footerReference w:type="default" r:id="rId16"/>
       <w:pgSz w:w="12240" w:h="15840"/>
       <w:pgMar w:top="990" w:right="1166" w:bottom="990" w:left="1170" w:header="720" w:footer="720" w:gutter="0"/>
       <w:cols w:space="720"/>
@@ -1658,6 +2129,17 @@
       <w:szCs w:val="18"/>
     </w:rPr>
   </w:style>
+  <w:style w:type="character" w:styleId="Hyperlink">
+    <w:name w:val="Hyperlink"/>
+    <w:basedOn w:val="DefaultParagraphFont"/>
+    <w:uiPriority w:val="99"/>
+    <w:unhideWhenUsed/>
+    <w:rsid w:val="00955EF0"/>
+    <w:rPr>
+      <w:color w:val="0000FF" w:themeColor="hyperlink"/>
+      <w:u w:val="single"/>
+    </w:rPr>
+  </w:style>
 </w:styles>
 </file>
 
@@ -1982,21 +2464,6 @@
 </file>
 
 <file path=customXml/item1.xml><?xml version="1.0" encoding="utf-8"?>
-<p:properties xmlns:p="http://schemas.microsoft.com/office/2006/metadata/properties" xmlns:xsi="http://www.w3.org/2001/XMLSchema-instance" xmlns:pc="http://schemas.microsoft.com/office/infopath/2007/PartnerControls">
-  <documentManagement/>
-</p:properties>
-</file>
-
-<file path=customXml/item2.xml><?xml version="1.0" encoding="utf-8"?>
-<?mso-contentType ?>
-<FormTemplates xmlns="http://schemas.microsoft.com/sharepoint/v3/contenttype/forms">
-  <Display>DocumentLibraryForm</Display>
-  <Edit>DocumentLibraryForm</Edit>
-  <New>DocumentLibraryForm</New>
-</FormTemplates>
-</file>
-
-<file path=customXml/item3.xml><?xml version="1.0" encoding="utf-8"?>
 <ct:contentTypeSchema xmlns:ct="http://schemas.microsoft.com/office/2006/metadata/contentType" xmlns:ma="http://schemas.microsoft.com/office/2006/metadata/properties/metaAttributes" ct:_="" ma:_="" ma:contentTypeName="Document" ma:contentTypeID="0x01010078518610A3EABB4396DC54E10DB98C88" ma:contentTypeVersion="3" ma:contentTypeDescription="Create a new document." ma:contentTypeScope="" ma:versionID="fd49aa1c4068e23a2c7f526f15725396">
   <xsd:schema xmlns:xsd="http://www.w3.org/2001/XMLSchema" xmlns:xs="http://www.w3.org/2001/XMLSchema" xmlns:p="http://schemas.microsoft.com/office/2006/metadata/properties" xmlns:ns2="39b81e40-d16b-4b29-be2d-8d3f53da2515" targetNamespace="http://schemas.microsoft.com/office/2006/metadata/properties" ma:root="true" ma:fieldsID="9a9cb150e4394059a1c0dca11efdd8d4" ns2:_="">
     <xsd:import namespace="39b81e40-d16b-4b29-be2d-8d3f53da2515"/>
@@ -2144,35 +2611,26 @@
 </ct:contentTypeSchema>
 </file>
 
+<file path=customXml/item2.xml><?xml version="1.0" encoding="utf-8"?>
+<?mso-contentType ?>
+<FormTemplates xmlns="http://schemas.microsoft.com/sharepoint/v3/contenttype/forms">
+  <Display>DocumentLibraryForm</Display>
+  <Edit>DocumentLibraryForm</Edit>
+  <New>DocumentLibraryForm</New>
+</FormTemplates>
+</file>
+
+<file path=customXml/item3.xml><?xml version="1.0" encoding="utf-8"?>
+<p:properties xmlns:p="http://schemas.microsoft.com/office/2006/metadata/properties" xmlns:xsi="http://www.w3.org/2001/XMLSchema-instance" xmlns:pc="http://schemas.microsoft.com/office/infopath/2007/PartnerControls">
+  <documentManagement/>
+</p:properties>
+</file>
+
 <file path=customXml/item4.xml><?xml version="1.0" encoding="utf-8"?>
 <b:Sources xmlns:b="http://schemas.openxmlformats.org/officeDocument/2006/bibliography" xmlns="http://schemas.openxmlformats.org/officeDocument/2006/bibliography" SelectedStyle="/APA.XSL" StyleName="APA"/>
 </file>
 
 <file path=customXml/itemProps1.xml><?xml version="1.0" encoding="utf-8"?>
-<ds:datastoreItem xmlns:ds="http://schemas.openxmlformats.org/officeDocument/2006/customXml" ds:itemID="{1138A2CF-C7CE-4D7D-A01C-5DB204464AAE}">
-  <ds:schemaRefs>
-    <ds:schemaRef ds:uri="http://schemas.openxmlformats.org/package/2006/metadata/core-properties"/>
-    <ds:schemaRef ds:uri="http://www.w3.org/XML/1998/namespace"/>
-    <ds:schemaRef ds:uri="http://purl.org/dc/elements/1.1/"/>
-    <ds:schemaRef ds:uri="http://purl.org/dc/terms/"/>
-    <ds:schemaRef ds:uri="http://schemas.microsoft.com/office/2006/documentManagement/types"/>
-    <ds:schemaRef ds:uri="http://schemas.microsoft.com/office/infopath/2007/PartnerControls"/>
-    <ds:schemaRef ds:uri="39b81e40-d16b-4b29-be2d-8d3f53da2515"/>
-    <ds:schemaRef ds:uri="http://schemas.microsoft.com/office/2006/metadata/properties"/>
-    <ds:schemaRef ds:uri="http://purl.org/dc/dcmitype/"/>
-  </ds:schemaRefs>
-</ds:datastoreItem>
-</file>
-
-<file path=customXml/itemProps2.xml><?xml version="1.0" encoding="utf-8"?>
-<ds:datastoreItem xmlns:ds="http://schemas.openxmlformats.org/officeDocument/2006/customXml" ds:itemID="{56022BB2-75EB-4CBE-9344-61C01A9701C3}">
-  <ds:schemaRefs>
-    <ds:schemaRef ds:uri="http://schemas.microsoft.com/sharepoint/v3/contenttype/forms"/>
-  </ds:schemaRefs>
-</ds:datastoreItem>
-</file>
-
-<file path=customXml/itemProps3.xml><?xml version="1.0" encoding="utf-8"?>
 <ds:datastoreItem xmlns:ds="http://schemas.openxmlformats.org/officeDocument/2006/customXml" ds:itemID="{17F87AC9-2DB0-48C2-8C4A-B5558B0F8E2E}">
   <ds:schemaRefs>
     <ds:schemaRef ds:uri="http://schemas.microsoft.com/office/2006/metadata/contentType"/>
@@ -2190,8 +2648,32 @@
 </ds:datastoreItem>
 </file>
 
+<file path=customXml/itemProps2.xml><?xml version="1.0" encoding="utf-8"?>
+<ds:datastoreItem xmlns:ds="http://schemas.openxmlformats.org/officeDocument/2006/customXml" ds:itemID="{56022BB2-75EB-4CBE-9344-61C01A9701C3}">
+  <ds:schemaRefs>
+    <ds:schemaRef ds:uri="http://schemas.microsoft.com/sharepoint/v3/contenttype/forms"/>
+  </ds:schemaRefs>
+</ds:datastoreItem>
+</file>
+
+<file path=customXml/itemProps3.xml><?xml version="1.0" encoding="utf-8"?>
+<ds:datastoreItem xmlns:ds="http://schemas.openxmlformats.org/officeDocument/2006/customXml" ds:itemID="{1138A2CF-C7CE-4D7D-A01C-5DB204464AAE}">
+  <ds:schemaRefs>
+    <ds:schemaRef ds:uri="http://purl.org/dc/terms/"/>
+    <ds:schemaRef ds:uri="http://purl.org/dc/elements/1.1/"/>
+    <ds:schemaRef ds:uri="http://schemas.microsoft.com/office/2006/metadata/properties"/>
+    <ds:schemaRef ds:uri="http://purl.org/dc/dcmitype/"/>
+    <ds:schemaRef ds:uri="http://schemas.microsoft.com/office/2006/documentManagement/types"/>
+    <ds:schemaRef ds:uri="http://www.w3.org/XML/1998/namespace"/>
+    <ds:schemaRef ds:uri="http://schemas.openxmlformats.org/package/2006/metadata/core-properties"/>
+    <ds:schemaRef ds:uri="http://schemas.microsoft.com/office/infopath/2007/PartnerControls"/>
+    <ds:schemaRef ds:uri="39b81e40-d16b-4b29-be2d-8d3f53da2515"/>
+  </ds:schemaRefs>
+</ds:datastoreItem>
+</file>
+
 <file path=customXml/itemProps4.xml><?xml version="1.0" encoding="utf-8"?>
-<ds:datastoreItem xmlns:ds="http://schemas.openxmlformats.org/officeDocument/2006/customXml" ds:itemID="{7D6228C1-9170-4089-B17E-3658C9876CA0}">
+<ds:datastoreItem xmlns:ds="http://schemas.openxmlformats.org/officeDocument/2006/customXml" ds:itemID="{889242BF-E62B-4679-84F9-DFB10631E9FD}">
   <ds:schemaRefs>
     <ds:schemaRef ds:uri="http://schemas.openxmlformats.org/officeDocument/2006/bibliography"/>
   </ds:schemaRefs>

</xml_diff>